<commit_message>
LLDP changes - Started
</commit_message>
<xml_diff>
--- a/UserGuide.docx
+++ b/UserGuide.docx
@@ -93,8 +93,6 @@
       <w:r>
         <w:t>I am planning to add more modules into the program over the time.</w:t>
       </w:r>
-      <w:bookmarkStart w:id="0" w:name="_GoBack"/>
-      <w:bookmarkEnd w:id="0"/>
     </w:p>
     <w:p/>
     <w:p>
@@ -199,7 +197,15 @@
     </w:p>
     <w:p/>
     <w:p>
-      <w:r>
+      <w:pPr>
+        <w:rPr>
+          <w:b/>
+        </w:rPr>
+      </w:pPr>
+      <w:r>
+        <w:rPr>
+          <w:b/>
+        </w:rPr>
         <w:t xml:space="preserve">Example: </w:t>
       </w:r>
     </w:p>
@@ -255,7 +261,21 @@
     <w:p/>
     <w:p>
       <w:r>
-        <w:t>In the above diagram, I have done a LLDP check against a file name 22. As you can see there is no file called 22 in the folder. However, the script is written in a such a way to find the best match using the keyword that you specify. The script will ignore any .</w:t>
+        <w:t xml:space="preserve">In the above diagram, I have done a LLDP check against a file name </w:t>
+      </w:r>
+      <w:r>
+        <w:t>‘</w:t>
+      </w:r>
+      <w:bookmarkStart w:id="0" w:name="_GoBack"/>
+      <w:bookmarkEnd w:id="0"/>
+      <w:r>
+        <w:t>22</w:t>
+      </w:r>
+      <w:r>
+        <w:t>’</w:t>
+      </w:r>
+      <w:r>
+        <w:t>. As you can see there is no file called 22 in the folder. However, the script is written in a such a way to find the best match using the keyword that you specify. The script will ignore any .</w:t>
       </w:r>
       <w:proofErr w:type="spellStart"/>
       <w:r>

</xml_diff>